<commit_message>
Update LP User Guide and Documentation
refer to the conference presentation video and slides, other.
</commit_message>
<xml_diff>
--- a/toolbox/doc/Developer Documentation/Linkage Priority Developer Documentation.docx
+++ b/toolbox/doc/Developer Documentation/Linkage Priority Developer Documentation.docx
@@ -1,6 +1,6 @@
 
 <file path=word/document.xml><?xml version="1.0" encoding="utf-8"?>
-<w:document xmlns:wpc="http://schemas.microsoft.com/office/word/2010/wordprocessingCanvas" xmlns:cx="http://schemas.microsoft.com/office/drawing/2014/chartex" xmlns:cx1="http://schemas.microsoft.com/office/drawing/2015/9/8/chartex" xmlns:cx2="http://schemas.microsoft.com/office/drawing/2015/10/21/chartex" xmlns:cx3="http://schemas.microsoft.com/office/drawing/2016/5/9/chartex" xmlns:cx4="http://schemas.microsoft.com/office/drawing/2016/5/10/chartex" xmlns:cx5="http://schemas.microsoft.com/office/drawing/2016/5/11/chartex" xmlns:cx6="http://schemas.microsoft.com/office/drawing/2016/5/12/chartex" xmlns:cx7="http://schemas.microsoft.com/office/drawing/2016/5/13/chartex" xmlns:cx8="http://schemas.microsoft.com/office/drawing/2016/5/14/chartex" xmlns:mc="http://schemas.openxmlformats.org/markup-compatibility/2006" xmlns:aink="http://schemas.microsoft.com/office/drawing/2016/ink" xmlns:am3d="http://schemas.microsoft.com/office/drawing/2017/model3d" xmlns:o="urn:schemas-microsoft-com:office:office" xmlns:r="http://schemas.openxmlformats.org/officeDocument/2006/relationships" xmlns:m="http://schemas.openxmlformats.org/officeDocument/2006/math" xmlns:v="urn:schemas-microsoft-com:vml" xmlns:wp14="http://schemas.microsoft.com/office/word/2010/wordprocessingDrawing" xmlns:wp="http://schemas.openxmlformats.org/drawingml/2006/wordprocessingDrawing" xmlns:w10="urn:schemas-microsoft-com:office:word" xmlns:w="http://schemas.openxmlformats.org/wordprocessingml/2006/main" xmlns:w14="http://schemas.microsoft.com/office/word/2010/wordml" xmlns:w15="http://schemas.microsoft.com/office/word/2012/wordml" xmlns:w16cid="http://schemas.microsoft.com/office/word/2016/wordml/cid" xmlns:w16se="http://schemas.microsoft.com/office/word/2015/wordml/symex" xmlns:wpg="http://schemas.microsoft.com/office/word/2010/wordprocessingGroup" xmlns:wpi="http://schemas.microsoft.com/office/word/2010/wordprocessingInk" xmlns:wne="http://schemas.microsoft.com/office/word/2006/wordml" xmlns:wps="http://schemas.microsoft.com/office/word/2010/wordprocessingShape" mc:Ignorable="w14 w15 w16se w16cid wp14">
+<w:document xmlns:wpc="http://schemas.microsoft.com/office/word/2010/wordprocessingCanvas" xmlns:cx="http://schemas.microsoft.com/office/drawing/2014/chartex" xmlns:mc="http://schemas.openxmlformats.org/markup-compatibility/2006" xmlns:o="urn:schemas-microsoft-com:office:office" xmlns:r="http://schemas.openxmlformats.org/officeDocument/2006/relationships" xmlns:m="http://schemas.openxmlformats.org/officeDocument/2006/math" xmlns:v="urn:schemas-microsoft-com:vml" xmlns:wp14="http://schemas.microsoft.com/office/word/2010/wordprocessingDrawing" xmlns:wp="http://schemas.openxmlformats.org/drawingml/2006/wordprocessingDrawing" xmlns:w10="urn:schemas-microsoft-com:office:word" xmlns:w="http://schemas.openxmlformats.org/wordprocessingml/2006/main" xmlns:w14="http://schemas.microsoft.com/office/word/2010/wordml" xmlns:w15="http://schemas.microsoft.com/office/word/2012/wordml" xmlns:w16se="http://schemas.microsoft.com/office/word/2015/wordml/symex" xmlns:wpg="http://schemas.microsoft.com/office/word/2010/wordprocessingGroup" xmlns:wpi="http://schemas.microsoft.com/office/word/2010/wordprocessingInk" xmlns:wne="http://schemas.microsoft.com/office/word/2006/wordml" xmlns:wps="http://schemas.microsoft.com/office/word/2010/wordprocessingShape" mc:Ignorable="w14 w15 w16se wp14">
   <w:body>
     <w:p>
       <w:pPr>
@@ -1978,8 +1978,6 @@
       <w:r>
         <w:fldChar w:fldCharType="end"/>
       </w:r>
-      <w:bookmarkStart w:id="1" w:name="_GoBack"/>
-      <w:bookmarkEnd w:id="1"/>
       <w:r>
         <w:br w:type="page"/>
       </w:r>
@@ -1988,14 +1986,14 @@
       <w:pPr>
         <w:pStyle w:val="Heading1"/>
       </w:pPr>
-      <w:bookmarkStart w:id="2" w:name="_Toc511918600"/>
-      <w:bookmarkStart w:id="3" w:name="_Toc52964084"/>
+      <w:bookmarkStart w:id="1" w:name="_Toc511918600"/>
+      <w:bookmarkStart w:id="2" w:name="_Toc52964084"/>
       <w:r>
         <w:lastRenderedPageBreak/>
         <w:t>Introduction</w:t>
       </w:r>
+      <w:bookmarkEnd w:id="1"/>
       <w:bookmarkEnd w:id="2"/>
-      <w:bookmarkEnd w:id="3"/>
     </w:p>
     <w:p>
       <w:r>
@@ -2183,11 +2181,11 @@
       <w:pPr>
         <w:pStyle w:val="Heading1"/>
       </w:pPr>
-      <w:bookmarkStart w:id="4" w:name="_Toc52964085"/>
+      <w:bookmarkStart w:id="3" w:name="_Toc52964085"/>
       <w:r>
         <w:t>Coding Conventions</w:t>
       </w:r>
-      <w:bookmarkEnd w:id="4"/>
+      <w:bookmarkEnd w:id="3"/>
     </w:p>
     <w:p>
       <w:r>
@@ -2281,7 +2279,7 @@
       <w:pPr>
         <w:pStyle w:val="Heading1"/>
       </w:pPr>
-      <w:bookmarkStart w:id="5" w:name="_Toc52964086"/>
+      <w:bookmarkStart w:id="4" w:name="_Toc52964086"/>
       <w:r>
         <w:t>L</w:t>
       </w:r>
@@ -2294,125 +2292,125 @@
       <w:r>
         <w:t>rganization</w:t>
       </w:r>
+      <w:bookmarkEnd w:id="4"/>
+    </w:p>
+    <w:p>
+      <w:r>
+        <w:t>ArcGIS is flexible with regards to the installation location of custom toolboxes like Linkage Mapper. However, Linkage Mapper expects all Python files (files with .</w:t>
+      </w:r>
+      <w:proofErr w:type="spellStart"/>
+      <w:r>
+        <w:t>py</w:t>
+      </w:r>
+      <w:proofErr w:type="spellEnd"/>
+      <w:r>
+        <w:t xml:space="preserve"> extension) to be in a subdirectory called “scripts”. </w:t>
+      </w:r>
+    </w:p>
+    <w:p/>
+    <w:p>
+      <w:r>
+        <w:t>Most of the LP functionality is</w:t>
+      </w:r>
+      <w:r>
+        <w:t xml:space="preserve"> defined</w:t>
+      </w:r>
+      <w:r>
+        <w:t xml:space="preserve"> in </w:t>
+      </w:r>
+      <w:r>
+        <w:t xml:space="preserve">two </w:t>
+      </w:r>
+      <w:r>
+        <w:t xml:space="preserve">Python modules </w:t>
+      </w:r>
+      <w:r>
+        <w:t>–</w:t>
+      </w:r>
+      <w:r>
+        <w:t xml:space="preserve"> </w:t>
+      </w:r>
+      <w:r>
+        <w:t>lp_main.py and lp_settings.py</w:t>
+      </w:r>
+      <w:r>
+        <w:t xml:space="preserve">. </w:t>
+      </w:r>
+      <w:r>
+        <w:t>The LP</w:t>
+      </w:r>
+      <w:r>
+        <w:t xml:space="preserve"> ArcGIS</w:t>
+      </w:r>
+      <w:r>
+        <w:t xml:space="preserve"> tool </w:t>
+      </w:r>
+      <w:r>
+        <w:t xml:space="preserve">calls </w:t>
+      </w:r>
+      <w:r>
+        <w:t xml:space="preserve">and passes the input parameters to </w:t>
+      </w:r>
+      <w:r>
+        <w:t>lp_main.</w:t>
+      </w:r>
+      <w:r>
+        <w:t>py.</w:t>
+      </w:r>
+    </w:p>
+    <w:p/>
+    <w:p>
+      <w:pPr>
+        <w:pStyle w:val="Heading2"/>
+      </w:pPr>
+      <w:bookmarkStart w:id="5" w:name="_Toc52964087"/>
+      <w:r>
+        <w:t>lp_settings.py</w:t>
+      </w:r>
       <w:bookmarkEnd w:id="5"/>
     </w:p>
     <w:p>
-      <w:r>
-        <w:t>ArcGIS is flexible with regards to the installation location of custom toolboxes like Linkage Mapper. However, Linkage Mapper expects all Python files (files with .</w:t>
-      </w:r>
-      <w:proofErr w:type="spellStart"/>
-      <w:r>
-        <w:t>py</w:t>
-      </w:r>
-      <w:proofErr w:type="spellEnd"/>
-      <w:r>
-        <w:t xml:space="preserve"> extension) to be in a subdirectory called “scripts”. </w:t>
-      </w:r>
-    </w:p>
-    <w:p/>
-    <w:p>
-      <w:r>
-        <w:t>Most of the LP functionality is</w:t>
-      </w:r>
-      <w:r>
-        <w:t xml:space="preserve"> defined</w:t>
-      </w:r>
-      <w:r>
-        <w:t xml:space="preserve"> in </w:t>
-      </w:r>
-      <w:r>
-        <w:t xml:space="preserve">two </w:t>
-      </w:r>
-      <w:r>
-        <w:t xml:space="preserve">Python modules </w:t>
-      </w:r>
-      <w:r>
-        <w:t>–</w:t>
-      </w:r>
-      <w:r>
-        <w:t xml:space="preserve"> </w:t>
-      </w:r>
-      <w:r>
-        <w:t>lp_main.py and lp_settings.py</w:t>
-      </w:r>
-      <w:r>
-        <w:t xml:space="preserve">. </w:t>
-      </w:r>
-      <w:r>
-        <w:t>The LP</w:t>
-      </w:r>
-      <w:r>
-        <w:t xml:space="preserve"> ArcGIS</w:t>
-      </w:r>
-      <w:r>
-        <w:t xml:space="preserve"> tool </w:t>
-      </w:r>
-      <w:r>
-        <w:t xml:space="preserve">calls </w:t>
-      </w:r>
-      <w:r>
-        <w:t xml:space="preserve">and passes the input parameters to </w:t>
-      </w:r>
-      <w:r>
-        <w:t>lp_main.</w:t>
-      </w:r>
-      <w:r>
-        <w:t>py.</w:t>
-      </w:r>
-    </w:p>
-    <w:p/>
+      <w:pPr>
+        <w:rPr>
+          <w:lang w:val="en-CA"/>
+        </w:rPr>
+      </w:pPr>
+      <w:r>
+        <w:t xml:space="preserve">A module containing </w:t>
+      </w:r>
+      <w:r>
+        <w:t>“c</w:t>
+      </w:r>
+      <w:r>
+        <w:t>onstants</w:t>
+      </w:r>
+      <w:r>
+        <w:t>”</w:t>
+      </w:r>
+      <w:r>
+        <w:t xml:space="preserve"> representing advanced LP settings</w:t>
+      </w:r>
+      <w:r>
+        <w:rPr>
+          <w:lang w:val="en-CA"/>
+        </w:rPr>
+        <w:t>/parameters that are not included in the tool dialog.</w:t>
+      </w:r>
+    </w:p>
     <w:p>
       <w:pPr>
         <w:pStyle w:val="Heading2"/>
-      </w:pPr>
-      <w:bookmarkStart w:id="6" w:name="_Toc52964087"/>
-      <w:r>
-        <w:t>lp_settings.py</w:t>
-      </w:r>
-      <w:bookmarkEnd w:id="6"/>
-    </w:p>
-    <w:p>
-      <w:pPr>
         <w:rPr>
           <w:lang w:val="en-CA"/>
         </w:rPr>
       </w:pPr>
       <w:r>
-        <w:t xml:space="preserve">A module containing </w:t>
-      </w:r>
-      <w:r>
-        <w:t>“c</w:t>
-      </w:r>
-      <w:r>
-        <w:t>onstants</w:t>
-      </w:r>
-      <w:r>
-        <w:t>”</w:t>
-      </w:r>
-      <w:r>
-        <w:t xml:space="preserve"> representing advanced LP settings</w:t>
-      </w:r>
-      <w:r>
         <w:rPr>
           <w:lang w:val="en-CA"/>
         </w:rPr>
-        <w:t>/parameters that are not included in the tool dialog.</w:t>
-      </w:r>
-    </w:p>
-    <w:p>
-      <w:pPr>
-        <w:pStyle w:val="Heading2"/>
-        <w:rPr>
-          <w:lang w:val="en-CA"/>
-        </w:rPr>
-      </w:pPr>
-      <w:r>
-        <w:rPr>
-          <w:lang w:val="en-CA"/>
-        </w:rPr>
         <w:br w:type="page"/>
       </w:r>
-      <w:bookmarkStart w:id="7" w:name="_Toc52964088"/>
+      <w:bookmarkStart w:id="6" w:name="_Toc52964088"/>
       <w:r>
         <w:rPr>
           <w:lang w:val="en-CA"/>
@@ -2420,7 +2418,7 @@
         <w:lastRenderedPageBreak/>
         <w:t>lp_main.py</w:t>
       </w:r>
-      <w:bookmarkEnd w:id="7"/>
+      <w:bookmarkEnd w:id="6"/>
     </w:p>
     <w:p>
       <w:r>
@@ -2606,8 +2604,13 @@
       <w:r>
         <w:fldChar w:fldCharType="separate"/>
       </w:r>
-      <w:r>
-        <w:t>Geoprocessing Summary</w:t>
+      <w:proofErr w:type="spellStart"/>
+      <w:r>
+        <w:t>Geoprocessing</w:t>
+      </w:r>
+      <w:proofErr w:type="spellEnd"/>
+      <w:r>
+        <w:t xml:space="preserve"> Summary</w:t>
       </w:r>
       <w:r>
         <w:fldChar w:fldCharType="end"/>
@@ -2695,14 +2698,14 @@
           <w:lang w:val="en-CA"/>
         </w:rPr>
       </w:pPr>
-      <w:bookmarkStart w:id="8" w:name="_Toc52964089"/>
+      <w:bookmarkStart w:id="7" w:name="_Toc52964089"/>
       <w:r>
         <w:rPr>
           <w:lang w:val="en-CA"/>
         </w:rPr>
         <w:t>Summary Diagram of all the modules</w:t>
       </w:r>
-      <w:bookmarkEnd w:id="8"/>
+      <w:bookmarkEnd w:id="7"/>
     </w:p>
     <w:p>
       <w:pPr>
@@ -2812,7 +2815,7 @@
           <w:lang w:val="en-CA"/>
         </w:rPr>
       </w:pPr>
-      <w:bookmarkStart w:id="9" w:name="_Toc52964090"/>
+      <w:bookmarkStart w:id="8" w:name="_Toc52964090"/>
       <w:r>
         <w:rPr>
           <w:lang w:val="en-CA"/>
@@ -2826,7 +2829,7 @@
         </w:rPr>
         <w:t>Mapper.tbx</w:t>
       </w:r>
-      <w:bookmarkEnd w:id="9"/>
+      <w:bookmarkEnd w:id="8"/>
       <w:proofErr w:type="spellEnd"/>
     </w:p>
     <w:p>
@@ -3117,7 +3120,7 @@
           <w:lang w:val="en-CA"/>
         </w:rPr>
       </w:pPr>
-      <w:bookmarkStart w:id="10" w:name="_Toc52964091"/>
+      <w:bookmarkStart w:id="9" w:name="_Toc52964091"/>
       <w:r>
         <w:rPr>
           <w:lang w:val="en-CA"/>
@@ -3130,7 +3133,7 @@
         </w:rPr>
         <w:t>.xsl</w:t>
       </w:r>
-      <w:bookmarkEnd w:id="10"/>
+      <w:bookmarkEnd w:id="9"/>
     </w:p>
     <w:p>
       <w:pPr>
@@ -3267,13 +3270,13 @@
               </wp:anchor>
             </w:drawing>
           </mc:Choice>
-          <mc:Fallback>
+          <mc:Fallback xmlns:w16cid="http://schemas.microsoft.com/office/word/2016/wordml/cid" xmlns:am3d="http://schemas.microsoft.com/office/drawing/2017/model3d" xmlns:aink="http://schemas.microsoft.com/office/drawing/2016/ink" xmlns:cx8="http://schemas.microsoft.com/office/drawing/2016/5/14/chartex" xmlns:cx7="http://schemas.microsoft.com/office/drawing/2016/5/13/chartex" xmlns:cx6="http://schemas.microsoft.com/office/drawing/2016/5/12/chartex" xmlns:cx5="http://schemas.microsoft.com/office/drawing/2016/5/11/chartex" xmlns:cx4="http://schemas.microsoft.com/office/drawing/2016/5/10/chartex" xmlns:cx3="http://schemas.microsoft.com/office/drawing/2016/5/9/chartex" xmlns:cx2="http://schemas.microsoft.com/office/drawing/2015/10/21/chartex" xmlns:cx1="http://schemas.microsoft.com/office/drawing/2015/9/8/chartex">
             <w:pict>
               <v:shapetype w14:anchorId="768B2F53" id="_x0000_t202" coordsize="21600,21600" o:spt="202" path="m,l,21600r21600,l21600,xe">
                 <v:stroke joinstyle="miter"/>
                 <v:path gradientshapeok="t" o:connecttype="rect"/>
               </v:shapetype>
-              <v:shape id="Text Box 2" o:spid="_x0000_s1026" type="#_x0000_t202" style="position:absolute;margin-left:-9.8pt;margin-top:26.5pt;width:185.6pt;height:76.95pt;z-index:251657728;visibility:visible;mso-wrap-style:square;mso-width-percent:400;mso-height-percent:200;mso-wrap-distance-left:9pt;mso-wrap-distance-top:3.6pt;mso-wrap-distance-right:9pt;mso-wrap-distance-bottom:3.6pt;mso-position-horizontal:absolute;mso-position-horizontal-relative:text;mso-position-vertical:absolute;mso-position-vertical-relative:text;mso-width-percent:400;mso-height-percent:200;mso-width-relative:margin;mso-height-relative:margin;v-text-anchor:top" o:gfxdata="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">
+              <v:shape id="Text Box 2" o:spid="_x0000_s1026" type="#_x0000_t202" style="position:absolute;margin-left:-9.8pt;margin-top:26.5pt;width:185.6pt;height:76.95pt;z-index:251657728;visibility:visible;mso-wrap-style:square;mso-width-percent:400;mso-height-percent:200;mso-wrap-distance-left:9pt;mso-wrap-distance-top:3.6pt;mso-wrap-distance-right:9pt;mso-wrap-distance-bottom:3.6pt;mso-position-horizontal:absolute;mso-position-horizontal-relative:text;mso-position-vertical:absolute;mso-position-vertical-relative:text;mso-width-percent:400;mso-height-percent:200;mso-width-relative:margin;mso-height-relative:margin;v-text-anchor:top" o:gfxdata="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">
                 <v:path arrowok="t"/>
                 <v:textbox style="mso-fit-shape-to-text:t">
                   <w:txbxContent>
@@ -3347,21 +3350,86 @@
       <w:pPr>
         <w:pStyle w:val="Heading1"/>
       </w:pPr>
-      <w:bookmarkStart w:id="11" w:name="_Ref493694110"/>
-      <w:bookmarkStart w:id="12" w:name="_Toc52964092"/>
+      <w:bookmarkStart w:id="10" w:name="_Ref493694110"/>
+      <w:bookmarkStart w:id="11" w:name="_Toc52964092"/>
       <w:r>
         <w:lastRenderedPageBreak/>
         <w:t>Geoprocessing Summary</w:t>
       </w:r>
+      <w:bookmarkEnd w:id="10"/>
       <w:bookmarkEnd w:id="11"/>
-      <w:bookmarkEnd w:id="12"/>
-    </w:p>
-    <w:p>
-      <w:r>
-        <w:t>The LP User Guide includes a geoprocessing overview.</w:t>
-      </w:r>
-      <w:r>
-        <w:t xml:space="preserve"> Additional details are provided here.</w:t>
+    </w:p>
+    <w:p>
+      <w:r>
+        <w:t xml:space="preserve">The LP User Guide </w:t>
+      </w:r>
+      <w:r>
+        <w:t>v2.0 included</w:t>
+      </w:r>
+      <w:r>
+        <w:t xml:space="preserve"> a </w:t>
+      </w:r>
+      <w:proofErr w:type="spellStart"/>
+      <w:r>
+        <w:t>geoprocessing</w:t>
+      </w:r>
+      <w:proofErr w:type="spellEnd"/>
+      <w:r>
+        <w:t xml:space="preserve"> overview.</w:t>
+      </w:r>
+      <w:r>
+        <w:t xml:space="preserve"> </w:t>
+      </w:r>
+      <w:r>
+        <w:t xml:space="preserve">The </w:t>
+      </w:r>
+      <w:proofErr w:type="spellStart"/>
+      <w:r>
+        <w:t>geoprocessing</w:t>
+      </w:r>
+      <w:proofErr w:type="spellEnd"/>
+      <w:r>
+        <w:t xml:space="preserve"> was changed slightly between </w:t>
+      </w:r>
+      <w:r>
+        <w:t>v</w:t>
+      </w:r>
+      <w:r>
+        <w:t xml:space="preserve">2.0 and v3.0, and that section was not updated.  </w:t>
+      </w:r>
+      <w:r>
+        <w:t>That section</w:t>
+      </w:r>
+      <w:r>
+        <w:t xml:space="preserve"> is </w:t>
+      </w:r>
+      <w:hyperlink r:id="rId15" w:anchor="heading=h.2d8q8jupww1" w:history="1">
+        <w:r>
+          <w:rPr>
+            <w:rStyle w:val="Hyperlink"/>
+          </w:rPr>
+          <w:t>here as a google doc</w:t>
+        </w:r>
+      </w:hyperlink>
+      <w:r>
+        <w:t xml:space="preserve">, and </w:t>
+      </w:r>
+      <w:hyperlink r:id="rId16" w:history="1">
+        <w:r>
+          <w:rPr>
+            <w:rStyle w:val="Hyperlink"/>
+          </w:rPr>
+          <w:t>here as a  word document</w:t>
+        </w:r>
+      </w:hyperlink>
+      <w:r>
+        <w:t>. More up to date (we think)</w:t>
+      </w:r>
+      <w:r>
+        <w:t xml:space="preserve"> details are provided </w:t>
+      </w:r>
+      <w:r>
+        <w:t>as follows:</w:t>
       </w:r>
     </w:p>
     <w:p/>
@@ -3373,7 +3441,12 @@
         </w:numPr>
       </w:pPr>
       <w:r>
-        <w:t>Check that LM in the same Project Directory successfully finished Steps 3 and 5, and terminate if issues</w:t>
+        <w:t>Check that LM in the same Project Directory successfull</w:t>
+      </w:r>
+      <w:bookmarkStart w:id="12" w:name="_GoBack"/>
+      <w:bookmarkEnd w:id="12"/>
+      <w:r>
+        <w:t>y finished Steps 3 and 5, and terminate if issues</w:t>
       </w:r>
       <w:r>
         <w:t xml:space="preserve"> are encountered</w:t>
@@ -4021,6 +4094,7 @@
         <w:ind w:left="3240"/>
       </w:pPr>
       <w:r>
+        <w:lastRenderedPageBreak/>
         <w:t xml:space="preserve">[Optional] </w:t>
       </w:r>
       <w:r>
@@ -4044,7 +4118,6 @@
         <w:ind w:left="2520"/>
       </w:pPr>
       <w:r>
-        <w:lastRenderedPageBreak/>
         <w:t>Calculate and save climate ratios to LCP layer and include start core and destination</w:t>
       </w:r>
     </w:p>
@@ -9223,7 +9296,7 @@
       <w:r>
         <w:t xml:space="preserve">The LM family of tools are managed as an open source repository on GitHub. The repository URL is </w:t>
       </w:r>
-      <w:hyperlink r:id="rId15" w:history="1">
+      <w:hyperlink r:id="rId17" w:history="1">
         <w:r>
           <w:rPr>
             <w:rStyle w:val="Hyperlink"/>
@@ -9265,7 +9338,7 @@
       <w:r>
         <w:t>help page (</w:t>
       </w:r>
-      <w:hyperlink r:id="rId16" w:history="1">
+      <w:hyperlink r:id="rId18" w:history="1">
         <w:r>
           <w:rPr>
             <w:rStyle w:val="Hyperlink"/>
@@ -9291,7 +9364,7 @@
       <w:r>
         <w:t>help page (</w:t>
       </w:r>
-      <w:hyperlink r:id="rId17" w:history="1">
+      <w:hyperlink r:id="rId19" w:history="1">
         <w:r>
           <w:rPr>
             <w:rStyle w:val="Hyperlink"/>
@@ -9351,12 +9424,12 @@
       </w:r>
     </w:p>
     <w:sectPr>
-      <w:headerReference w:type="even" r:id="rId18"/>
-      <w:headerReference w:type="default" r:id="rId19"/>
-      <w:footerReference w:type="even" r:id="rId20"/>
-      <w:footerReference w:type="default" r:id="rId21"/>
-      <w:headerReference w:type="first" r:id="rId22"/>
-      <w:footerReference w:type="first" r:id="rId23"/>
+      <w:headerReference w:type="even" r:id="rId20"/>
+      <w:headerReference w:type="default" r:id="rId21"/>
+      <w:footerReference w:type="even" r:id="rId22"/>
+      <w:footerReference w:type="default" r:id="rId23"/>
+      <w:headerReference w:type="first" r:id="rId24"/>
+      <w:footerReference w:type="first" r:id="rId25"/>
       <w:type w:val="continuous"/>
       <w:pgSz w:w="12240" w:h="15840"/>
       <w:pgMar w:top="1152" w:right="1440" w:bottom="1080" w:left="1440" w:header="720" w:footer="720" w:gutter="0"/>
@@ -9368,7 +9441,7 @@
 </file>
 
 <file path=word/endnotes.xml><?xml version="1.0" encoding="utf-8"?>
-<w:endnotes xmlns:wpc="http://schemas.microsoft.com/office/word/2010/wordprocessingCanvas" xmlns:cx="http://schemas.microsoft.com/office/drawing/2014/chartex" xmlns:cx1="http://schemas.microsoft.com/office/drawing/2015/9/8/chartex" xmlns:cx2="http://schemas.microsoft.com/office/drawing/2015/10/21/chartex" xmlns:cx3="http://schemas.microsoft.com/office/drawing/2016/5/9/chartex" xmlns:cx4="http://schemas.microsoft.com/office/drawing/2016/5/10/chartex" xmlns:cx5="http://schemas.microsoft.com/office/drawing/2016/5/11/chartex" xmlns:cx6="http://schemas.microsoft.com/office/drawing/2016/5/12/chartex" xmlns:cx7="http://schemas.microsoft.com/office/drawing/2016/5/13/chartex" xmlns:cx8="http://schemas.microsoft.com/office/drawing/2016/5/14/chartex" xmlns:mc="http://schemas.openxmlformats.org/markup-compatibility/2006" xmlns:aink="http://schemas.microsoft.com/office/drawing/2016/ink" xmlns:am3d="http://schemas.microsoft.com/office/drawing/2017/model3d" xmlns:o="urn:schemas-microsoft-com:office:office" xmlns:r="http://schemas.openxmlformats.org/officeDocument/2006/relationships" xmlns:m="http://schemas.openxmlformats.org/officeDocument/2006/math" xmlns:v="urn:schemas-microsoft-com:vml" xmlns:wp14="http://schemas.microsoft.com/office/word/2010/wordprocessingDrawing" xmlns:wp="http://schemas.openxmlformats.org/drawingml/2006/wordprocessingDrawing" xmlns:w10="urn:schemas-microsoft-com:office:word" xmlns:w="http://schemas.openxmlformats.org/wordprocessingml/2006/main" xmlns:w14="http://schemas.microsoft.com/office/word/2010/wordml" xmlns:w15="http://schemas.microsoft.com/office/word/2012/wordml" xmlns:w16cid="http://schemas.microsoft.com/office/word/2016/wordml/cid" xmlns:w16se="http://schemas.microsoft.com/office/word/2015/wordml/symex" xmlns:wpg="http://schemas.microsoft.com/office/word/2010/wordprocessingGroup" xmlns:wpi="http://schemas.microsoft.com/office/word/2010/wordprocessingInk" xmlns:wne="http://schemas.microsoft.com/office/word/2006/wordml" xmlns:wps="http://schemas.microsoft.com/office/word/2010/wordprocessingShape" mc:Ignorable="w14 w15 w16se w16cid wp14">
+<w:endnotes xmlns:wpc="http://schemas.microsoft.com/office/word/2010/wordprocessingCanvas" xmlns:cx="http://schemas.microsoft.com/office/drawing/2014/chartex" xmlns:mc="http://schemas.openxmlformats.org/markup-compatibility/2006" xmlns:o="urn:schemas-microsoft-com:office:office" xmlns:r="http://schemas.openxmlformats.org/officeDocument/2006/relationships" xmlns:m="http://schemas.openxmlformats.org/officeDocument/2006/math" xmlns:v="urn:schemas-microsoft-com:vml" xmlns:wp14="http://schemas.microsoft.com/office/word/2010/wordprocessingDrawing" xmlns:wp="http://schemas.openxmlformats.org/drawingml/2006/wordprocessingDrawing" xmlns:w10="urn:schemas-microsoft-com:office:word" xmlns:w="http://schemas.openxmlformats.org/wordprocessingml/2006/main" xmlns:w14="http://schemas.microsoft.com/office/word/2010/wordml" xmlns:w15="http://schemas.microsoft.com/office/word/2012/wordml" xmlns:w16se="http://schemas.microsoft.com/office/word/2015/wordml/symex" xmlns:wpg="http://schemas.microsoft.com/office/word/2010/wordprocessingGroup" xmlns:wpi="http://schemas.microsoft.com/office/word/2010/wordprocessingInk" xmlns:wne="http://schemas.microsoft.com/office/word/2006/wordml" xmlns:wps="http://schemas.microsoft.com/office/word/2010/wordprocessingShape" mc:Ignorable="w14 w15 w16se wp14">
   <w:endnote w:type="separator" w:id="-1">
     <w:p>
       <w:r>
@@ -9387,7 +9460,7 @@
 </file>
 
 <file path=word/footer1.xml><?xml version="1.0" encoding="utf-8"?>
-<w:ftr xmlns:wpc="http://schemas.microsoft.com/office/word/2010/wordprocessingCanvas" xmlns:cx="http://schemas.microsoft.com/office/drawing/2014/chartex" xmlns:cx1="http://schemas.microsoft.com/office/drawing/2015/9/8/chartex" xmlns:cx2="http://schemas.microsoft.com/office/drawing/2015/10/21/chartex" xmlns:cx3="http://schemas.microsoft.com/office/drawing/2016/5/9/chartex" xmlns:cx4="http://schemas.microsoft.com/office/drawing/2016/5/10/chartex" xmlns:cx5="http://schemas.microsoft.com/office/drawing/2016/5/11/chartex" xmlns:cx6="http://schemas.microsoft.com/office/drawing/2016/5/12/chartex" xmlns:cx7="http://schemas.microsoft.com/office/drawing/2016/5/13/chartex" xmlns:cx8="http://schemas.microsoft.com/office/drawing/2016/5/14/chartex" xmlns:mc="http://schemas.openxmlformats.org/markup-compatibility/2006" xmlns:aink="http://schemas.microsoft.com/office/drawing/2016/ink" xmlns:am3d="http://schemas.microsoft.com/office/drawing/2017/model3d" xmlns:o="urn:schemas-microsoft-com:office:office" xmlns:r="http://schemas.openxmlformats.org/officeDocument/2006/relationships" xmlns:m="http://schemas.openxmlformats.org/officeDocument/2006/math" xmlns:v="urn:schemas-microsoft-com:vml" xmlns:wp14="http://schemas.microsoft.com/office/word/2010/wordprocessingDrawing" xmlns:wp="http://schemas.openxmlformats.org/drawingml/2006/wordprocessingDrawing" xmlns:w10="urn:schemas-microsoft-com:office:word" xmlns:w="http://schemas.openxmlformats.org/wordprocessingml/2006/main" xmlns:w14="http://schemas.microsoft.com/office/word/2010/wordml" xmlns:w15="http://schemas.microsoft.com/office/word/2012/wordml" xmlns:w16cid="http://schemas.microsoft.com/office/word/2016/wordml/cid" xmlns:w16se="http://schemas.microsoft.com/office/word/2015/wordml/symex" xmlns:wpg="http://schemas.microsoft.com/office/word/2010/wordprocessingGroup" xmlns:wpi="http://schemas.microsoft.com/office/word/2010/wordprocessingInk" xmlns:wne="http://schemas.microsoft.com/office/word/2006/wordml" xmlns:wps="http://schemas.microsoft.com/office/word/2010/wordprocessingShape" mc:Ignorable="w14 w15 w16se w16cid wp14">
+<w:ftr xmlns:wpc="http://schemas.microsoft.com/office/word/2010/wordprocessingCanvas" xmlns:cx="http://schemas.microsoft.com/office/drawing/2014/chartex" xmlns:mc="http://schemas.openxmlformats.org/markup-compatibility/2006" xmlns:o="urn:schemas-microsoft-com:office:office" xmlns:r="http://schemas.openxmlformats.org/officeDocument/2006/relationships" xmlns:m="http://schemas.openxmlformats.org/officeDocument/2006/math" xmlns:v="urn:schemas-microsoft-com:vml" xmlns:wp14="http://schemas.microsoft.com/office/word/2010/wordprocessingDrawing" xmlns:wp="http://schemas.openxmlformats.org/drawingml/2006/wordprocessingDrawing" xmlns:w10="urn:schemas-microsoft-com:office:word" xmlns:w="http://schemas.openxmlformats.org/wordprocessingml/2006/main" xmlns:w14="http://schemas.microsoft.com/office/word/2010/wordml" xmlns:w15="http://schemas.microsoft.com/office/word/2012/wordml" xmlns:w16se="http://schemas.microsoft.com/office/word/2015/wordml/symex" xmlns:wpg="http://schemas.microsoft.com/office/word/2010/wordprocessingGroup" xmlns:wpi="http://schemas.microsoft.com/office/word/2010/wordprocessingInk" xmlns:wne="http://schemas.microsoft.com/office/word/2006/wordml" xmlns:wps="http://schemas.microsoft.com/office/word/2010/wordprocessingShape" mc:Ignorable="w14 w15 w16se wp14">
   <w:p>
     <w:pPr>
       <w:pStyle w:val="Footer"/>
@@ -9426,7 +9499,7 @@
 </file>
 
 <file path=word/footer2.xml><?xml version="1.0" encoding="utf-8"?>
-<w:ftr xmlns:wpc="http://schemas.microsoft.com/office/word/2010/wordprocessingCanvas" xmlns:cx="http://schemas.microsoft.com/office/drawing/2014/chartex" xmlns:cx1="http://schemas.microsoft.com/office/drawing/2015/9/8/chartex" xmlns:cx2="http://schemas.microsoft.com/office/drawing/2015/10/21/chartex" xmlns:cx3="http://schemas.microsoft.com/office/drawing/2016/5/9/chartex" xmlns:cx4="http://schemas.microsoft.com/office/drawing/2016/5/10/chartex" xmlns:cx5="http://schemas.microsoft.com/office/drawing/2016/5/11/chartex" xmlns:cx6="http://schemas.microsoft.com/office/drawing/2016/5/12/chartex" xmlns:cx7="http://schemas.microsoft.com/office/drawing/2016/5/13/chartex" xmlns:cx8="http://schemas.microsoft.com/office/drawing/2016/5/14/chartex" xmlns:mc="http://schemas.openxmlformats.org/markup-compatibility/2006" xmlns:aink="http://schemas.microsoft.com/office/drawing/2016/ink" xmlns:am3d="http://schemas.microsoft.com/office/drawing/2017/model3d" xmlns:o="urn:schemas-microsoft-com:office:office" xmlns:r="http://schemas.openxmlformats.org/officeDocument/2006/relationships" xmlns:m="http://schemas.openxmlformats.org/officeDocument/2006/math" xmlns:v="urn:schemas-microsoft-com:vml" xmlns:wp14="http://schemas.microsoft.com/office/word/2010/wordprocessingDrawing" xmlns:wp="http://schemas.openxmlformats.org/drawingml/2006/wordprocessingDrawing" xmlns:w10="urn:schemas-microsoft-com:office:word" xmlns:w="http://schemas.openxmlformats.org/wordprocessingml/2006/main" xmlns:w14="http://schemas.microsoft.com/office/word/2010/wordml" xmlns:w15="http://schemas.microsoft.com/office/word/2012/wordml" xmlns:w16cid="http://schemas.microsoft.com/office/word/2016/wordml/cid" xmlns:w16se="http://schemas.microsoft.com/office/word/2015/wordml/symex" xmlns:wpg="http://schemas.microsoft.com/office/word/2010/wordprocessingGroup" xmlns:wpi="http://schemas.microsoft.com/office/word/2010/wordprocessingInk" xmlns:wne="http://schemas.microsoft.com/office/word/2006/wordml" xmlns:wps="http://schemas.microsoft.com/office/word/2010/wordprocessingShape" mc:Ignorable="w14 w15 w16se w16cid wp14">
+<w:ftr xmlns:wpc="http://schemas.microsoft.com/office/word/2010/wordprocessingCanvas" xmlns:cx="http://schemas.microsoft.com/office/drawing/2014/chartex" xmlns:mc="http://schemas.openxmlformats.org/markup-compatibility/2006" xmlns:o="urn:schemas-microsoft-com:office:office" xmlns:r="http://schemas.openxmlformats.org/officeDocument/2006/relationships" xmlns:m="http://schemas.openxmlformats.org/officeDocument/2006/math" xmlns:v="urn:schemas-microsoft-com:vml" xmlns:wp14="http://schemas.microsoft.com/office/word/2010/wordprocessingDrawing" xmlns:wp="http://schemas.openxmlformats.org/drawingml/2006/wordprocessingDrawing" xmlns:w10="urn:schemas-microsoft-com:office:word" xmlns:w="http://schemas.openxmlformats.org/wordprocessingml/2006/main" xmlns:w14="http://schemas.microsoft.com/office/word/2010/wordml" xmlns:w15="http://schemas.microsoft.com/office/word/2012/wordml" xmlns:w16se="http://schemas.microsoft.com/office/word/2015/wordml/symex" xmlns:wpg="http://schemas.microsoft.com/office/word/2010/wordprocessingGroup" xmlns:wpi="http://schemas.microsoft.com/office/word/2010/wordprocessingInk" xmlns:wne="http://schemas.microsoft.com/office/word/2006/wordml" xmlns:wps="http://schemas.microsoft.com/office/word/2010/wordprocessingShape" mc:Ignorable="w14 w15 w16se wp14">
   <w:p>
     <w:pPr>
       <w:pStyle w:val="Footer"/>
@@ -9459,7 +9532,7 @@
         <w:rStyle w:val="PageNumber"/>
         <w:noProof/>
       </w:rPr>
-      <w:t>1</w:t>
+      <w:t>11</w:t>
     </w:r>
     <w:r>
       <w:rPr>
@@ -9478,7 +9551,7 @@
 </file>
 
 <file path=word/footer3.xml><?xml version="1.0" encoding="utf-8"?>
-<w:ftr xmlns:wpc="http://schemas.microsoft.com/office/word/2010/wordprocessingCanvas" xmlns:cx="http://schemas.microsoft.com/office/drawing/2014/chartex" xmlns:cx1="http://schemas.microsoft.com/office/drawing/2015/9/8/chartex" xmlns:cx2="http://schemas.microsoft.com/office/drawing/2015/10/21/chartex" xmlns:cx3="http://schemas.microsoft.com/office/drawing/2016/5/9/chartex" xmlns:cx4="http://schemas.microsoft.com/office/drawing/2016/5/10/chartex" xmlns:cx5="http://schemas.microsoft.com/office/drawing/2016/5/11/chartex" xmlns:cx6="http://schemas.microsoft.com/office/drawing/2016/5/12/chartex" xmlns:cx7="http://schemas.microsoft.com/office/drawing/2016/5/13/chartex" xmlns:cx8="http://schemas.microsoft.com/office/drawing/2016/5/14/chartex" xmlns:mc="http://schemas.openxmlformats.org/markup-compatibility/2006" xmlns:aink="http://schemas.microsoft.com/office/drawing/2016/ink" xmlns:am3d="http://schemas.microsoft.com/office/drawing/2017/model3d" xmlns:o="urn:schemas-microsoft-com:office:office" xmlns:r="http://schemas.openxmlformats.org/officeDocument/2006/relationships" xmlns:m="http://schemas.openxmlformats.org/officeDocument/2006/math" xmlns:v="urn:schemas-microsoft-com:vml" xmlns:wp14="http://schemas.microsoft.com/office/word/2010/wordprocessingDrawing" xmlns:wp="http://schemas.openxmlformats.org/drawingml/2006/wordprocessingDrawing" xmlns:w10="urn:schemas-microsoft-com:office:word" xmlns:w="http://schemas.openxmlformats.org/wordprocessingml/2006/main" xmlns:w14="http://schemas.microsoft.com/office/word/2010/wordml" xmlns:w15="http://schemas.microsoft.com/office/word/2012/wordml" xmlns:w16cid="http://schemas.microsoft.com/office/word/2016/wordml/cid" xmlns:w16se="http://schemas.microsoft.com/office/word/2015/wordml/symex" xmlns:wpg="http://schemas.microsoft.com/office/word/2010/wordprocessingGroup" xmlns:wpi="http://schemas.microsoft.com/office/word/2010/wordprocessingInk" xmlns:wne="http://schemas.microsoft.com/office/word/2006/wordml" xmlns:wps="http://schemas.microsoft.com/office/word/2010/wordprocessingShape" mc:Ignorable="w14 w15 w16se w16cid wp14">
+<w:ftr xmlns:wpc="http://schemas.microsoft.com/office/word/2010/wordprocessingCanvas" xmlns:cx="http://schemas.microsoft.com/office/drawing/2014/chartex" xmlns:mc="http://schemas.openxmlformats.org/markup-compatibility/2006" xmlns:o="urn:schemas-microsoft-com:office:office" xmlns:r="http://schemas.openxmlformats.org/officeDocument/2006/relationships" xmlns:m="http://schemas.openxmlformats.org/officeDocument/2006/math" xmlns:v="urn:schemas-microsoft-com:vml" xmlns:wp14="http://schemas.microsoft.com/office/word/2010/wordprocessingDrawing" xmlns:wp="http://schemas.openxmlformats.org/drawingml/2006/wordprocessingDrawing" xmlns:w10="urn:schemas-microsoft-com:office:word" xmlns:w="http://schemas.openxmlformats.org/wordprocessingml/2006/main" xmlns:w14="http://schemas.microsoft.com/office/word/2010/wordml" xmlns:w15="http://schemas.microsoft.com/office/word/2012/wordml" xmlns:w16se="http://schemas.microsoft.com/office/word/2015/wordml/symex" xmlns:wpg="http://schemas.microsoft.com/office/word/2010/wordprocessingGroup" xmlns:wpi="http://schemas.microsoft.com/office/word/2010/wordprocessingInk" xmlns:wne="http://schemas.microsoft.com/office/word/2006/wordml" xmlns:wps="http://schemas.microsoft.com/office/word/2010/wordprocessingShape" mc:Ignorable="w14 w15 w16se wp14">
   <w:p>
     <w:pPr>
       <w:pStyle w:val="Footer"/>
@@ -9488,7 +9561,7 @@
 </file>
 
 <file path=word/footnotes.xml><?xml version="1.0" encoding="utf-8"?>
-<w:footnotes xmlns:wpc="http://schemas.microsoft.com/office/word/2010/wordprocessingCanvas" xmlns:cx="http://schemas.microsoft.com/office/drawing/2014/chartex" xmlns:cx1="http://schemas.microsoft.com/office/drawing/2015/9/8/chartex" xmlns:cx2="http://schemas.microsoft.com/office/drawing/2015/10/21/chartex" xmlns:cx3="http://schemas.microsoft.com/office/drawing/2016/5/9/chartex" xmlns:cx4="http://schemas.microsoft.com/office/drawing/2016/5/10/chartex" xmlns:cx5="http://schemas.microsoft.com/office/drawing/2016/5/11/chartex" xmlns:cx6="http://schemas.microsoft.com/office/drawing/2016/5/12/chartex" xmlns:cx7="http://schemas.microsoft.com/office/drawing/2016/5/13/chartex" xmlns:cx8="http://schemas.microsoft.com/office/drawing/2016/5/14/chartex" xmlns:mc="http://schemas.openxmlformats.org/markup-compatibility/2006" xmlns:aink="http://schemas.microsoft.com/office/drawing/2016/ink" xmlns:am3d="http://schemas.microsoft.com/office/drawing/2017/model3d" xmlns:o="urn:schemas-microsoft-com:office:office" xmlns:r="http://schemas.openxmlformats.org/officeDocument/2006/relationships" xmlns:m="http://schemas.openxmlformats.org/officeDocument/2006/math" xmlns:v="urn:schemas-microsoft-com:vml" xmlns:wp14="http://schemas.microsoft.com/office/word/2010/wordprocessingDrawing" xmlns:wp="http://schemas.openxmlformats.org/drawingml/2006/wordprocessingDrawing" xmlns:w10="urn:schemas-microsoft-com:office:word" xmlns:w="http://schemas.openxmlformats.org/wordprocessingml/2006/main" xmlns:w14="http://schemas.microsoft.com/office/word/2010/wordml" xmlns:w15="http://schemas.microsoft.com/office/word/2012/wordml" xmlns:w16cid="http://schemas.microsoft.com/office/word/2016/wordml/cid" xmlns:w16se="http://schemas.microsoft.com/office/word/2015/wordml/symex" xmlns:wpg="http://schemas.microsoft.com/office/word/2010/wordprocessingGroup" xmlns:wpi="http://schemas.microsoft.com/office/word/2010/wordprocessingInk" xmlns:wne="http://schemas.microsoft.com/office/word/2006/wordml" xmlns:wps="http://schemas.microsoft.com/office/word/2010/wordprocessingShape" mc:Ignorable="w14 w15 w16se w16cid wp14">
+<w:footnotes xmlns:wpc="http://schemas.microsoft.com/office/word/2010/wordprocessingCanvas" xmlns:cx="http://schemas.microsoft.com/office/drawing/2014/chartex" xmlns:mc="http://schemas.openxmlformats.org/markup-compatibility/2006" xmlns:o="urn:schemas-microsoft-com:office:office" xmlns:r="http://schemas.openxmlformats.org/officeDocument/2006/relationships" xmlns:m="http://schemas.openxmlformats.org/officeDocument/2006/math" xmlns:v="urn:schemas-microsoft-com:vml" xmlns:wp14="http://schemas.microsoft.com/office/word/2010/wordprocessingDrawing" xmlns:wp="http://schemas.openxmlformats.org/drawingml/2006/wordprocessingDrawing" xmlns:w10="urn:schemas-microsoft-com:office:word" xmlns:w="http://schemas.openxmlformats.org/wordprocessingml/2006/main" xmlns:w14="http://schemas.microsoft.com/office/word/2010/wordml" xmlns:w15="http://schemas.microsoft.com/office/word/2012/wordml" xmlns:w16se="http://schemas.microsoft.com/office/word/2015/wordml/symex" xmlns:wpg="http://schemas.microsoft.com/office/word/2010/wordprocessingGroup" xmlns:wpi="http://schemas.microsoft.com/office/word/2010/wordprocessingInk" xmlns:wne="http://schemas.microsoft.com/office/word/2006/wordml" xmlns:wps="http://schemas.microsoft.com/office/word/2010/wordprocessingShape" mc:Ignorable="w14 w15 w16se wp14">
   <w:footnote w:type="separator" w:id="-1">
     <w:p>
       <w:r>
@@ -9507,7 +9580,7 @@
 </file>
 
 <file path=word/header1.xml><?xml version="1.0" encoding="utf-8"?>
-<w:hdr xmlns:wpc="http://schemas.microsoft.com/office/word/2010/wordprocessingCanvas" xmlns:cx="http://schemas.microsoft.com/office/drawing/2014/chartex" xmlns:cx1="http://schemas.microsoft.com/office/drawing/2015/9/8/chartex" xmlns:cx2="http://schemas.microsoft.com/office/drawing/2015/10/21/chartex" xmlns:cx3="http://schemas.microsoft.com/office/drawing/2016/5/9/chartex" xmlns:cx4="http://schemas.microsoft.com/office/drawing/2016/5/10/chartex" xmlns:cx5="http://schemas.microsoft.com/office/drawing/2016/5/11/chartex" xmlns:cx6="http://schemas.microsoft.com/office/drawing/2016/5/12/chartex" xmlns:cx7="http://schemas.microsoft.com/office/drawing/2016/5/13/chartex" xmlns:cx8="http://schemas.microsoft.com/office/drawing/2016/5/14/chartex" xmlns:mc="http://schemas.openxmlformats.org/markup-compatibility/2006" xmlns:aink="http://schemas.microsoft.com/office/drawing/2016/ink" xmlns:am3d="http://schemas.microsoft.com/office/drawing/2017/model3d" xmlns:o="urn:schemas-microsoft-com:office:office" xmlns:r="http://schemas.openxmlformats.org/officeDocument/2006/relationships" xmlns:m="http://schemas.openxmlformats.org/officeDocument/2006/math" xmlns:v="urn:schemas-microsoft-com:vml" xmlns:wp14="http://schemas.microsoft.com/office/word/2010/wordprocessingDrawing" xmlns:wp="http://schemas.openxmlformats.org/drawingml/2006/wordprocessingDrawing" xmlns:w10="urn:schemas-microsoft-com:office:word" xmlns:w="http://schemas.openxmlformats.org/wordprocessingml/2006/main" xmlns:w14="http://schemas.microsoft.com/office/word/2010/wordml" xmlns:w15="http://schemas.microsoft.com/office/word/2012/wordml" xmlns:w16cid="http://schemas.microsoft.com/office/word/2016/wordml/cid" xmlns:w16se="http://schemas.microsoft.com/office/word/2015/wordml/symex" xmlns:wpg="http://schemas.microsoft.com/office/word/2010/wordprocessingGroup" xmlns:wpi="http://schemas.microsoft.com/office/word/2010/wordprocessingInk" xmlns:wne="http://schemas.microsoft.com/office/word/2006/wordml" xmlns:wps="http://schemas.microsoft.com/office/word/2010/wordprocessingShape" mc:Ignorable="w14 w15 w16se w16cid wp14">
+<w:hdr xmlns:wpc="http://schemas.microsoft.com/office/word/2010/wordprocessingCanvas" xmlns:cx="http://schemas.microsoft.com/office/drawing/2014/chartex" xmlns:mc="http://schemas.openxmlformats.org/markup-compatibility/2006" xmlns:o="urn:schemas-microsoft-com:office:office" xmlns:r="http://schemas.openxmlformats.org/officeDocument/2006/relationships" xmlns:m="http://schemas.openxmlformats.org/officeDocument/2006/math" xmlns:v="urn:schemas-microsoft-com:vml" xmlns:wp14="http://schemas.microsoft.com/office/word/2010/wordprocessingDrawing" xmlns:wp="http://schemas.openxmlformats.org/drawingml/2006/wordprocessingDrawing" xmlns:w10="urn:schemas-microsoft-com:office:word" xmlns:w="http://schemas.openxmlformats.org/wordprocessingml/2006/main" xmlns:w14="http://schemas.microsoft.com/office/word/2010/wordml" xmlns:w15="http://schemas.microsoft.com/office/word/2012/wordml" xmlns:w16se="http://schemas.microsoft.com/office/word/2015/wordml/symex" xmlns:wpg="http://schemas.microsoft.com/office/word/2010/wordprocessingGroup" xmlns:wpi="http://schemas.microsoft.com/office/word/2010/wordprocessingInk" xmlns:wne="http://schemas.microsoft.com/office/word/2006/wordml" xmlns:wps="http://schemas.microsoft.com/office/word/2010/wordprocessingShape" mc:Ignorable="w14 w15 w16se wp14">
   <w:p>
     <w:pPr>
       <w:pStyle w:val="Header"/>
@@ -9517,7 +9590,7 @@
 </file>
 
 <file path=word/header2.xml><?xml version="1.0" encoding="utf-8"?>
-<w:hdr xmlns:wpc="http://schemas.microsoft.com/office/word/2010/wordprocessingCanvas" xmlns:cx="http://schemas.microsoft.com/office/drawing/2014/chartex" xmlns:cx1="http://schemas.microsoft.com/office/drawing/2015/9/8/chartex" xmlns:cx2="http://schemas.microsoft.com/office/drawing/2015/10/21/chartex" xmlns:cx3="http://schemas.microsoft.com/office/drawing/2016/5/9/chartex" xmlns:cx4="http://schemas.microsoft.com/office/drawing/2016/5/10/chartex" xmlns:cx5="http://schemas.microsoft.com/office/drawing/2016/5/11/chartex" xmlns:cx6="http://schemas.microsoft.com/office/drawing/2016/5/12/chartex" xmlns:cx7="http://schemas.microsoft.com/office/drawing/2016/5/13/chartex" xmlns:cx8="http://schemas.microsoft.com/office/drawing/2016/5/14/chartex" xmlns:mc="http://schemas.openxmlformats.org/markup-compatibility/2006" xmlns:aink="http://schemas.microsoft.com/office/drawing/2016/ink" xmlns:am3d="http://schemas.microsoft.com/office/drawing/2017/model3d" xmlns:o="urn:schemas-microsoft-com:office:office" xmlns:r="http://schemas.openxmlformats.org/officeDocument/2006/relationships" xmlns:m="http://schemas.openxmlformats.org/officeDocument/2006/math" xmlns:v="urn:schemas-microsoft-com:vml" xmlns:wp14="http://schemas.microsoft.com/office/word/2010/wordprocessingDrawing" xmlns:wp="http://schemas.openxmlformats.org/drawingml/2006/wordprocessingDrawing" xmlns:w10="urn:schemas-microsoft-com:office:word" xmlns:w="http://schemas.openxmlformats.org/wordprocessingml/2006/main" xmlns:w14="http://schemas.microsoft.com/office/word/2010/wordml" xmlns:w15="http://schemas.microsoft.com/office/word/2012/wordml" xmlns:w16cid="http://schemas.microsoft.com/office/word/2016/wordml/cid" xmlns:w16se="http://schemas.microsoft.com/office/word/2015/wordml/symex" xmlns:wpg="http://schemas.microsoft.com/office/word/2010/wordprocessingGroup" xmlns:wpi="http://schemas.microsoft.com/office/word/2010/wordprocessingInk" xmlns:wne="http://schemas.microsoft.com/office/word/2006/wordml" xmlns:wps="http://schemas.microsoft.com/office/word/2010/wordprocessingShape" mc:Ignorable="w14 w15 w16se w16cid wp14">
+<w:hdr xmlns:wpc="http://schemas.microsoft.com/office/word/2010/wordprocessingCanvas" xmlns:cx="http://schemas.microsoft.com/office/drawing/2014/chartex" xmlns:mc="http://schemas.openxmlformats.org/markup-compatibility/2006" xmlns:o="urn:schemas-microsoft-com:office:office" xmlns:r="http://schemas.openxmlformats.org/officeDocument/2006/relationships" xmlns:m="http://schemas.openxmlformats.org/officeDocument/2006/math" xmlns:v="urn:schemas-microsoft-com:vml" xmlns:wp14="http://schemas.microsoft.com/office/word/2010/wordprocessingDrawing" xmlns:wp="http://schemas.openxmlformats.org/drawingml/2006/wordprocessingDrawing" xmlns:w10="urn:schemas-microsoft-com:office:word" xmlns:w="http://schemas.openxmlformats.org/wordprocessingml/2006/main" xmlns:w14="http://schemas.microsoft.com/office/word/2010/wordml" xmlns:w15="http://schemas.microsoft.com/office/word/2012/wordml" xmlns:w16se="http://schemas.microsoft.com/office/word/2015/wordml/symex" xmlns:wpg="http://schemas.microsoft.com/office/word/2010/wordprocessingGroup" xmlns:wpi="http://schemas.microsoft.com/office/word/2010/wordprocessingInk" xmlns:wne="http://schemas.microsoft.com/office/word/2006/wordml" xmlns:wps="http://schemas.microsoft.com/office/word/2010/wordprocessingShape" mc:Ignorable="w14 w15 w16se wp14">
   <w:p>
     <w:pPr>
       <w:pStyle w:val="Header"/>
@@ -9527,7 +9600,7 @@
 </file>
 
 <file path=word/header3.xml><?xml version="1.0" encoding="utf-8"?>
-<w:hdr xmlns:wpc="http://schemas.microsoft.com/office/word/2010/wordprocessingCanvas" xmlns:cx="http://schemas.microsoft.com/office/drawing/2014/chartex" xmlns:cx1="http://schemas.microsoft.com/office/drawing/2015/9/8/chartex" xmlns:cx2="http://schemas.microsoft.com/office/drawing/2015/10/21/chartex" xmlns:cx3="http://schemas.microsoft.com/office/drawing/2016/5/9/chartex" xmlns:cx4="http://schemas.microsoft.com/office/drawing/2016/5/10/chartex" xmlns:cx5="http://schemas.microsoft.com/office/drawing/2016/5/11/chartex" xmlns:cx6="http://schemas.microsoft.com/office/drawing/2016/5/12/chartex" xmlns:cx7="http://schemas.microsoft.com/office/drawing/2016/5/13/chartex" xmlns:cx8="http://schemas.microsoft.com/office/drawing/2016/5/14/chartex" xmlns:mc="http://schemas.openxmlformats.org/markup-compatibility/2006" xmlns:aink="http://schemas.microsoft.com/office/drawing/2016/ink" xmlns:am3d="http://schemas.microsoft.com/office/drawing/2017/model3d" xmlns:o="urn:schemas-microsoft-com:office:office" xmlns:r="http://schemas.openxmlformats.org/officeDocument/2006/relationships" xmlns:m="http://schemas.openxmlformats.org/officeDocument/2006/math" xmlns:v="urn:schemas-microsoft-com:vml" xmlns:wp14="http://schemas.microsoft.com/office/word/2010/wordprocessingDrawing" xmlns:wp="http://schemas.openxmlformats.org/drawingml/2006/wordprocessingDrawing" xmlns:w10="urn:schemas-microsoft-com:office:word" xmlns:w="http://schemas.openxmlformats.org/wordprocessingml/2006/main" xmlns:w14="http://schemas.microsoft.com/office/word/2010/wordml" xmlns:w15="http://schemas.microsoft.com/office/word/2012/wordml" xmlns:w16cid="http://schemas.microsoft.com/office/word/2016/wordml/cid" xmlns:w16se="http://schemas.microsoft.com/office/word/2015/wordml/symex" xmlns:wpg="http://schemas.microsoft.com/office/word/2010/wordprocessingGroup" xmlns:wpi="http://schemas.microsoft.com/office/word/2010/wordprocessingInk" xmlns:wne="http://schemas.microsoft.com/office/word/2006/wordml" xmlns:wps="http://schemas.microsoft.com/office/word/2010/wordprocessingShape" mc:Ignorable="w14 w15 w16se w16cid wp14">
+<w:hdr xmlns:wpc="http://schemas.microsoft.com/office/word/2010/wordprocessingCanvas" xmlns:cx="http://schemas.microsoft.com/office/drawing/2014/chartex" xmlns:mc="http://schemas.openxmlformats.org/markup-compatibility/2006" xmlns:o="urn:schemas-microsoft-com:office:office" xmlns:r="http://schemas.openxmlformats.org/officeDocument/2006/relationships" xmlns:m="http://schemas.openxmlformats.org/officeDocument/2006/math" xmlns:v="urn:schemas-microsoft-com:vml" xmlns:wp14="http://schemas.microsoft.com/office/word/2010/wordprocessingDrawing" xmlns:wp="http://schemas.openxmlformats.org/drawingml/2006/wordprocessingDrawing" xmlns:w10="urn:schemas-microsoft-com:office:word" xmlns:w="http://schemas.openxmlformats.org/wordprocessingml/2006/main" xmlns:w14="http://schemas.microsoft.com/office/word/2010/wordml" xmlns:w15="http://schemas.microsoft.com/office/word/2012/wordml" xmlns:w16se="http://schemas.microsoft.com/office/word/2015/wordml/symex" xmlns:wpg="http://schemas.microsoft.com/office/word/2010/wordprocessingGroup" xmlns:wpi="http://schemas.microsoft.com/office/word/2010/wordprocessingInk" xmlns:wne="http://schemas.microsoft.com/office/word/2006/wordml" xmlns:wps="http://schemas.microsoft.com/office/word/2010/wordprocessingShape" mc:Ignorable="w14 w15 w16se wp14">
   <w:p>
     <w:pPr>
       <w:pStyle w:val="Header"/>
@@ -9537,7 +9610,7 @@
 </file>
 
 <file path=word/numbering.xml><?xml version="1.0" encoding="utf-8"?>
-<w:numbering xmlns:wpc="http://schemas.microsoft.com/office/word/2010/wordprocessingCanvas" xmlns:cx="http://schemas.microsoft.com/office/drawing/2014/chartex" xmlns:cx1="http://schemas.microsoft.com/office/drawing/2015/9/8/chartex" xmlns:cx2="http://schemas.microsoft.com/office/drawing/2015/10/21/chartex" xmlns:cx3="http://schemas.microsoft.com/office/drawing/2016/5/9/chartex" xmlns:cx4="http://schemas.microsoft.com/office/drawing/2016/5/10/chartex" xmlns:cx5="http://schemas.microsoft.com/office/drawing/2016/5/11/chartex" xmlns:cx6="http://schemas.microsoft.com/office/drawing/2016/5/12/chartex" xmlns:cx7="http://schemas.microsoft.com/office/drawing/2016/5/13/chartex" xmlns:cx8="http://schemas.microsoft.com/office/drawing/2016/5/14/chartex" xmlns:mc="http://schemas.openxmlformats.org/markup-compatibility/2006" xmlns:aink="http://schemas.microsoft.com/office/drawing/2016/ink" xmlns:am3d="http://schemas.microsoft.com/office/drawing/2017/model3d" xmlns:o="urn:schemas-microsoft-com:office:office" xmlns:r="http://schemas.openxmlformats.org/officeDocument/2006/relationships" xmlns:m="http://schemas.openxmlformats.org/officeDocument/2006/math" xmlns:v="urn:schemas-microsoft-com:vml" xmlns:wp14="http://schemas.microsoft.com/office/word/2010/wordprocessingDrawing" xmlns:wp="http://schemas.openxmlformats.org/drawingml/2006/wordprocessingDrawing" xmlns:w10="urn:schemas-microsoft-com:office:word" xmlns:w="http://schemas.openxmlformats.org/wordprocessingml/2006/main" xmlns:w14="http://schemas.microsoft.com/office/word/2010/wordml" xmlns:w15="http://schemas.microsoft.com/office/word/2012/wordml" xmlns:w16cid="http://schemas.microsoft.com/office/word/2016/wordml/cid" xmlns:w16se="http://schemas.microsoft.com/office/word/2015/wordml/symex" xmlns:wpg="http://schemas.microsoft.com/office/word/2010/wordprocessingGroup" xmlns:wpi="http://schemas.microsoft.com/office/word/2010/wordprocessingInk" xmlns:wne="http://schemas.microsoft.com/office/word/2006/wordml" xmlns:wps="http://schemas.microsoft.com/office/word/2010/wordprocessingShape" mc:Ignorable="w14 w15 w16se w16cid wp14">
+<w:numbering xmlns:wpc="http://schemas.microsoft.com/office/word/2010/wordprocessingCanvas" xmlns:cx="http://schemas.microsoft.com/office/drawing/2014/chartex" xmlns:mc="http://schemas.openxmlformats.org/markup-compatibility/2006" xmlns:o="urn:schemas-microsoft-com:office:office" xmlns:r="http://schemas.openxmlformats.org/officeDocument/2006/relationships" xmlns:m="http://schemas.openxmlformats.org/officeDocument/2006/math" xmlns:v="urn:schemas-microsoft-com:vml" xmlns:wp14="http://schemas.microsoft.com/office/word/2010/wordprocessingDrawing" xmlns:wp="http://schemas.openxmlformats.org/drawingml/2006/wordprocessingDrawing" xmlns:w10="urn:schemas-microsoft-com:office:word" xmlns:w="http://schemas.openxmlformats.org/wordprocessingml/2006/main" xmlns:w14="http://schemas.microsoft.com/office/word/2010/wordml" xmlns:w15="http://schemas.microsoft.com/office/word/2012/wordml" xmlns:w16se="http://schemas.microsoft.com/office/word/2015/wordml/symex" xmlns:wpg="http://schemas.microsoft.com/office/word/2010/wordprocessingGroup" xmlns:wpi="http://schemas.microsoft.com/office/word/2010/wordprocessingInk" xmlns:wne="http://schemas.microsoft.com/office/word/2006/wordml" xmlns:wps="http://schemas.microsoft.com/office/word/2010/wordprocessingShape" mc:Ignorable="w14 w15 w16se wp14">
   <w:abstractNum w:abstractNumId="0" w15:restartNumberingAfterBreak="0">
     <w:nsid w:val="016E1782"/>
     <w:multiLevelType w:val="hybridMultilevel"/>
@@ -10685,7 +10758,7 @@
 </file>
 
 <file path=word/styles.xml><?xml version="1.0" encoding="utf-8"?>
-<w:styles xmlns:mc="http://schemas.openxmlformats.org/markup-compatibility/2006" xmlns:r="http://schemas.openxmlformats.org/officeDocument/2006/relationships" xmlns:w="http://schemas.openxmlformats.org/wordprocessingml/2006/main" xmlns:w14="http://schemas.microsoft.com/office/word/2010/wordml" xmlns:w15="http://schemas.microsoft.com/office/word/2012/wordml" xmlns:w16cid="http://schemas.microsoft.com/office/word/2016/wordml/cid" xmlns:w16se="http://schemas.microsoft.com/office/word/2015/wordml/symex" mc:Ignorable="w14 w15 w16se w16cid">
+<w:styles xmlns:mc="http://schemas.openxmlformats.org/markup-compatibility/2006" xmlns:r="http://schemas.openxmlformats.org/officeDocument/2006/relationships" xmlns:w="http://schemas.openxmlformats.org/wordprocessingml/2006/main" xmlns:w14="http://schemas.microsoft.com/office/word/2010/wordml" xmlns:w15="http://schemas.microsoft.com/office/word/2012/wordml" xmlns:w16se="http://schemas.microsoft.com/office/word/2015/wordml/symex" mc:Ignorable="w14 w15 w16se">
   <w:docDefaults>
     <w:rPrDefault>
       <w:rPr>
@@ -10695,7 +10768,7 @@
     </w:rPrDefault>
     <w:pPrDefault/>
   </w:docDefaults>
-  <w:latentStyles w:defLockedState="0" w:defUIPriority="99" w:defSemiHidden="0" w:defUnhideWhenUsed="0" w:defQFormat="0" w:count="375">
+  <w:latentStyles w:defLockedState="0" w:defUIPriority="99" w:defSemiHidden="0" w:defUnhideWhenUsed="0" w:defQFormat="0" w:count="371">
     <w:lsdException w:name="Normal" w:locked="1" w:uiPriority="0" w:qFormat="1"/>
     <w:lsdException w:name="heading 1" w:locked="1" w:qFormat="1"/>
     <w:lsdException w:name="heading 2" w:locked="1" w:qFormat="1"/>
@@ -11067,10 +11140,6 @@
     <w:lsdException w:name="List Table 5 Dark Accent 6" w:uiPriority="50"/>
     <w:lsdException w:name="List Table 6 Colorful Accent 6" w:uiPriority="51"/>
     <w:lsdException w:name="List Table 7 Colorful Accent 6" w:uiPriority="52"/>
-    <w:lsdException w:name="Mention" w:semiHidden="1" w:unhideWhenUsed="1"/>
-    <w:lsdException w:name="Smart Hyperlink" w:semiHidden="1" w:unhideWhenUsed="1"/>
-    <w:lsdException w:name="Hashtag" w:semiHidden="1" w:unhideWhenUsed="1"/>
-    <w:lsdException w:name="Unresolved Mention" w:semiHidden="1" w:unhideWhenUsed="1"/>
   </w:latentStyles>
   <w:style w:type="paragraph" w:default="1" w:styleId="Normal">
     <w:name w:val="Normal"/>
@@ -11827,7 +11896,7 @@
       <w:shd w:val="clear" w:color="auto" w:fill="E6E6E6"/>
     </w:rPr>
   </w:style>
-  <w:style w:type="character" w:styleId="UnresolvedMention">
+  <w:style w:type="character" w:customStyle="1" w:styleId="UnresolvedMention">
     <w:name w:val="Unresolved Mention"/>
     <w:uiPriority w:val="99"/>
     <w:semiHidden/>
@@ -12168,7 +12237,7 @@
 </file>
 
 <file path=customXml/itemProps1.xml><?xml version="1.0" encoding="utf-8"?>
-<ds:datastoreItem xmlns:ds="http://schemas.openxmlformats.org/officeDocument/2006/customXml" ds:itemID="{1A7495DC-45FE-584E-BBBD-163A0CF8542B}">
+<ds:datastoreItem xmlns:ds="http://schemas.openxmlformats.org/officeDocument/2006/customXml" ds:itemID="{FA905AF0-16FB-453C-973D-14A33713676C}">
   <ds:schemaRefs>
     <ds:schemaRef ds:uri="http://schemas.openxmlformats.org/officeDocument/2006/bibliography"/>
   </ds:schemaRefs>
@@ -12176,7 +12245,7 @@
 </file>
 
 <file path=customXml/itemProps2.xml><?xml version="1.0" encoding="utf-8"?>
-<ds:datastoreItem xmlns:ds="http://schemas.openxmlformats.org/officeDocument/2006/customXml" ds:itemID="{F44D2E9A-4500-224D-BFA5-B2E1A977DC73}">
+<ds:datastoreItem xmlns:ds="http://schemas.openxmlformats.org/officeDocument/2006/customXml" ds:itemID="{E3C58A1A-FAC7-474A-AB6F-9852BA0DF60E}">
   <ds:schemaRefs>
     <ds:schemaRef ds:uri="http://schemas.openxmlformats.org/officeDocument/2006/bibliography"/>
   </ds:schemaRefs>

</xml_diff>